<commit_message>
Multi-output v.0.2 -- error in execution
</commit_message>
<xml_diff>
--- a/References/Review of Papers.docx
+++ b/References/Review of Papers.docx
@@ -1744,7 +1744,28 @@
         <w:t>The imperial model can be</w:t>
       </w:r>
       <w:r>
-        <w:t xml:space="preserve"> viewed as a special case of as it assumes policy effects to be fixed across all countries in its upper layer with no machine learning components to model heterogeneity, and its lower layer uses a serial interval distribution to predict short-term deaths only.  This model can be viewed as a special case of ours as it assumes policy effects to be fixed across all countries in its upper layer with no machine learning components to model heterogeneity, and its lower layer uses a serial interval distribution to predict short-term deaths only. </w:t>
+        <w:t xml:space="preserve"> viewed as a special case of as it assumes policy effects to be fixed across all countries in its upper layer with no machine learning components to model heterogeneity, and its lower layer uses a serial interval distribution to predict short-term deaths only.  </w:t>
+      </w:r>
+    </w:p>
+    <w:p>
+      <w:pPr>
+        <w:pStyle w:val="ListParagraph"/>
+        <w:numPr>
+          <w:ilvl w:val="0"/>
+          <w:numId w:val="6"/>
+        </w:numPr>
+        <w:jc w:val="both"/>
+      </w:pPr>
+      <w:r>
+        <w:t xml:space="preserve">Can then the model we use can be also considered as a special case of </w:t>
+      </w:r>
+      <w:proofErr w:type="spellStart"/>
+      <w:r>
+        <w:t>Flexman</w:t>
+      </w:r>
+      <w:proofErr w:type="spellEnd"/>
+      <w:r>
+        <w:t xml:space="preserve">? Since the upper layer here is similar to the </w:t>
       </w:r>
     </w:p>
     <w:sectPr>

</xml_diff>